<commit_message>
Java Examples to demo class, this, functions, overriding and overloading
</commit_message>
<xml_diff>
--- a/JAVA_Exercises.docx
+++ b/JAVA_Exercises.docx
@@ -2957,39 +2957,631 @@
           <w:numId w:val="6"/>
         </w:numPr>
       </w:pPr>
-      <w:bookmarkStart w:id="5" w:name="_GoBack"/>
+      <w:r>
+        <w:rPr>
+          <w:highlight w:val="green"/>
+        </w:rPr>
+        <w:t>D</w:t>
+      </w:r>
+      <w:r>
+        <w:rPr>
+          <w:highlight w:val="green"/>
+        </w:rPr>
+        <w:t>eclare arrays and initialize them.</w:t>
+      </w:r>
+      <w:r>
+        <w:rPr>
+          <w:highlight w:val="green"/>
+        </w:rPr>
+        <w:t xml:space="preserve"> </w:t>
+      </w:r>
+      <w:r>
+        <w:rPr>
+          <w:highlight w:val="green"/>
+        </w:rPr>
+        <w:t>[</w:t>
+      </w:r>
+      <w:r>
+        <w:rPr>
+          <w:highlight w:val="green"/>
+        </w:rPr>
+        <w:t>S12</w:t>
+      </w:r>
+      <w:r>
+        <w:t>]</w:t>
+      </w:r>
+    </w:p>
+    <w:p>
+      <w:pPr>
+        <w:pStyle w:val="ListParagraph"/>
+        <w:numPr>
+          <w:ilvl w:val="0"/>
+          <w:numId w:val="6"/>
+        </w:numPr>
+      </w:pPr>
+      <w:r>
+        <w:rPr>
+          <w:highlight w:val="green"/>
+        </w:rPr>
+        <w:t>Print an array in reverse direction.</w:t>
+      </w:r>
+      <w:r>
+        <w:rPr>
+          <w:highlight w:val="green"/>
+        </w:rPr>
+        <w:t>[</w:t>
+      </w:r>
+      <w:r>
+        <w:rPr>
+          <w:highlight w:val="green"/>
+        </w:rPr>
+        <w:t>S13</w:t>
+      </w:r>
+      <w:r>
+        <w:t>]</w:t>
+      </w:r>
+    </w:p>
+    <w:p>
+      <w:pPr>
+        <w:pStyle w:val="ListParagraph"/>
+        <w:numPr>
+          <w:ilvl w:val="0"/>
+          <w:numId w:val="6"/>
+        </w:numPr>
+        <w:rPr>
+          <w:highlight w:val="green"/>
+        </w:rPr>
+      </w:pPr>
+      <w:r>
+        <w:rPr>
+          <w:highlight w:val="green"/>
+        </w:rPr>
+        <w:t>M</w:t>
+      </w:r>
+      <w:r>
+        <w:rPr>
+          <w:highlight w:val="green"/>
+        </w:rPr>
+        <w:t xml:space="preserve">erge two arrays </w:t>
+      </w:r>
+      <w:r>
+        <w:rPr>
+          <w:highlight w:val="green"/>
+        </w:rPr>
+        <w:t>alternatively</w:t>
+      </w:r>
+      <w:r>
+        <w:rPr>
+          <w:highlight w:val="green"/>
+        </w:rPr>
+        <w:t>.</w:t>
+      </w:r>
+      <w:r>
+        <w:rPr>
+          <w:highlight w:val="green"/>
+        </w:rPr>
+        <w:t xml:space="preserve"> Arrays lengths may not be same. </w:t>
+      </w:r>
+      <w:r>
+        <w:rPr>
+          <w:highlight w:val="green"/>
+        </w:rPr>
+        <w:t>[</w:t>
+      </w:r>
+      <w:r>
+        <w:rPr>
+          <w:highlight w:val="green"/>
+        </w:rPr>
+        <w:t>S14</w:t>
+      </w:r>
+      <w:r>
+        <w:rPr>
+          <w:highlight w:val="green"/>
+        </w:rPr>
+        <w:t>]</w:t>
+      </w:r>
+    </w:p>
+    <w:p>
+      <w:pPr>
+        <w:pStyle w:val="ListParagraph"/>
+        <w:numPr>
+          <w:ilvl w:val="0"/>
+          <w:numId w:val="6"/>
+        </w:numPr>
+      </w:pPr>
+      <w:r>
+        <w:t xml:space="preserve">Matrix </w:t>
+      </w:r>
+      <w:r>
+        <w:t>addition, subtraction, transpose</w:t>
+      </w:r>
+      <w:r>
+        <w:t>.</w:t>
+      </w:r>
+      <w:r>
+        <w:t>[</w:t>
+      </w:r>
+      <w:r>
+        <w:rPr>
+          <w:highlight w:val="yellow"/>
+        </w:rPr>
+        <w:t>S15</w:t>
+      </w:r>
+      <w:r>
+        <w:t>]</w:t>
+      </w:r>
+    </w:p>
+    <w:p>
+      <w:pPr>
+        <w:pStyle w:val="ListParagraph"/>
+        <w:numPr>
+          <w:ilvl w:val="0"/>
+          <w:numId w:val="6"/>
+        </w:numPr>
+      </w:pPr>
+      <w:r>
+        <w:t>Matrix multiplication</w:t>
+      </w:r>
+      <w:r>
+        <w:t>.</w:t>
+      </w:r>
+      <w:r>
+        <w:t>[</w:t>
+      </w:r>
+      <w:r>
+        <w:rPr>
+          <w:highlight w:val="cyan"/>
+        </w:rPr>
+        <w:t>M1</w:t>
+      </w:r>
+      <w:r>
+        <w:t>]</w:t>
+      </w:r>
+    </w:p>
+    <w:p>
+      <w:pPr>
+        <w:pStyle w:val="ListParagraph"/>
+        <w:numPr>
+          <w:ilvl w:val="0"/>
+          <w:numId w:val="6"/>
+        </w:numPr>
+      </w:pPr>
+      <w:r>
+        <w:t>Pascal triangle computation and printing the same.</w:t>
+      </w:r>
+      <w:r>
+        <w:t>[</w:t>
+      </w:r>
+      <w:r>
+        <w:rPr>
+          <w:highlight w:val="cyan"/>
+        </w:rPr>
+        <w:t>M2</w:t>
+      </w:r>
+      <w:r>
+        <w:t>]</w:t>
+      </w:r>
+    </w:p>
+    <w:p>
+      <w:pPr>
+        <w:pStyle w:val="ListParagraph"/>
+        <w:numPr>
+          <w:ilvl w:val="0"/>
+          <w:numId w:val="6"/>
+        </w:numPr>
+      </w:pPr>
+      <w:r>
+        <w:t>Demonstrate strings</w:t>
+      </w:r>
+      <w:r>
+        <w:t xml:space="preserve">. (Use </w:t>
+      </w:r>
+      <w:r>
+        <w:t xml:space="preserve">most of </w:t>
+      </w:r>
+      <w:proofErr w:type="spellStart"/>
+      <w:r>
+        <w:t>java.lang.String</w:t>
+      </w:r>
+      <w:proofErr w:type="spellEnd"/>
+      <w:r>
+        <w:t xml:space="preserve"> methods)</w:t>
+      </w:r>
+      <w:r>
+        <w:t xml:space="preserve"> [</w:t>
+      </w:r>
+      <w:r>
+        <w:rPr>
+          <w:highlight w:val="yellow"/>
+        </w:rPr>
+        <w:t>S16</w:t>
+      </w:r>
+      <w:r>
+        <w:t>]</w:t>
+      </w:r>
+    </w:p>
+    <w:p>
+      <w:pPr>
+        <w:pStyle w:val="ListParagraph"/>
+        <w:numPr>
+          <w:ilvl w:val="0"/>
+          <w:numId w:val="6"/>
+        </w:numPr>
+      </w:pPr>
+      <w:r>
+        <w:t>Reverse of a string.</w:t>
+      </w:r>
+      <w:r>
+        <w:t>[</w:t>
+      </w:r>
+      <w:r>
+        <w:rPr>
+          <w:highlight w:val="yellow"/>
+        </w:rPr>
+        <w:t>S17</w:t>
+      </w:r>
+      <w:r>
+        <w:t>]</w:t>
+      </w:r>
+    </w:p>
+    <w:p>
+      <w:pPr>
+        <w:pStyle w:val="ListParagraph"/>
+        <w:numPr>
+          <w:ilvl w:val="0"/>
+          <w:numId w:val="6"/>
+        </w:numPr>
+      </w:pPr>
+      <w:r>
+        <w:t>Palindrome check.</w:t>
+      </w:r>
+      <w:r>
+        <w:t xml:space="preserve"> [</w:t>
+      </w:r>
+      <w:r>
+        <w:rPr>
+          <w:highlight w:val="yellow"/>
+        </w:rPr>
+        <w:t>S18</w:t>
+      </w:r>
+      <w:r>
+        <w:t>]</w:t>
+      </w:r>
+    </w:p>
+    <w:p>
+      <w:pPr>
+        <w:pStyle w:val="ListParagraph"/>
+        <w:numPr>
+          <w:ilvl w:val="0"/>
+          <w:numId w:val="6"/>
+        </w:numPr>
+      </w:pPr>
+      <w:r>
+        <w:t>Use switch with strings (JAVA SE 7)</w:t>
+      </w:r>
+      <w:r>
+        <w:t xml:space="preserve"> [</w:t>
+      </w:r>
+      <w:r>
+        <w:rPr>
+          <w:highlight w:val="yellow"/>
+        </w:rPr>
+        <w:t>S19</w:t>
+      </w:r>
+      <w:r>
+        <w:t>]</w:t>
+      </w:r>
+    </w:p>
+    <w:p>
+      <w:pPr>
+        <w:pStyle w:val="ListParagraph"/>
+        <w:numPr>
+          <w:ilvl w:val="0"/>
+          <w:numId w:val="6"/>
+        </w:numPr>
+      </w:pPr>
+      <w:r>
+        <w:t xml:space="preserve">Demonstrate </w:t>
+      </w:r>
+      <w:proofErr w:type="spellStart"/>
+      <w:r>
+        <w:t>StringBuffer</w:t>
+      </w:r>
+      <w:proofErr w:type="spellEnd"/>
+      <w:r>
+        <w:t xml:space="preserve"> and </w:t>
+      </w:r>
+      <w:proofErr w:type="spellStart"/>
+      <w:r>
+        <w:t>StringBuilder</w:t>
+      </w:r>
+      <w:proofErr w:type="spellEnd"/>
+      <w:r>
+        <w:t xml:space="preserve"> [</w:t>
+      </w:r>
+      <w:r>
+        <w:rPr>
+          <w:highlight w:val="yellow"/>
+        </w:rPr>
+        <w:t>S20</w:t>
+      </w:r>
+      <w:r>
+        <w:t>]</w:t>
+      </w:r>
+    </w:p>
+    <w:p>
+      <w:pPr>
+        <w:pStyle w:val="ListParagraph"/>
+        <w:numPr>
+          <w:ilvl w:val="0"/>
+          <w:numId w:val="6"/>
+        </w:numPr>
+      </w:pPr>
+      <w:r>
+        <w:t xml:space="preserve">Conversion from primitives to String and vice versa. </w:t>
+      </w:r>
+      <w:r>
+        <w:t>[</w:t>
+      </w:r>
+      <w:r>
+        <w:rPr>
+          <w:highlight w:val="yellow"/>
+        </w:rPr>
+        <w:t>S21</w:t>
+      </w:r>
+      <w:r>
+        <w:t>]</w:t>
+      </w:r>
+    </w:p>
+    <w:p>
+      <w:pPr>
+        <w:pStyle w:val="Heading2"/>
+      </w:pPr>
+      <w:bookmarkStart w:id="5" w:name="_Toc416004294"/>
+      <w:r>
+        <w:t>Classes, Objects</w:t>
+      </w:r>
       <w:bookmarkEnd w:id="5"/>
-      <w:r>
+    </w:p>
+    <w:p>
+      <w:pPr>
+        <w:pStyle w:val="ListParagraph"/>
+        <w:numPr>
+          <w:ilvl w:val="0"/>
+          <w:numId w:val="6"/>
+        </w:numPr>
         <w:rPr>
           <w:highlight w:val="green"/>
         </w:rPr>
-        <w:t>D</w:t>
-      </w:r>
+      </w:pPr>
       <w:r>
         <w:rPr>
           <w:highlight w:val="green"/>
         </w:rPr>
-        <w:t>eclare arrays and initialize them.</w:t>
+        <w:t xml:space="preserve">Create a class to represent a </w:t>
       </w:r>
       <w:r>
         <w:rPr>
           <w:highlight w:val="green"/>
         </w:rPr>
+        <w:t>Dog</w:t>
+      </w:r>
+      <w:r>
+        <w:rPr>
+          <w:highlight w:val="green"/>
+        </w:rPr>
+        <w:t>, instantiate it and call the methods in it. [</w:t>
+      </w:r>
+      <w:r>
+        <w:rPr>
+          <w:highlight w:val="green"/>
+        </w:rPr>
+        <w:t>S22</w:t>
+      </w:r>
+      <w:r>
+        <w:rPr>
+          <w:highlight w:val="green"/>
+        </w:rPr>
+        <w:t>]</w:t>
+      </w:r>
+      <w:r>
+        <w:rPr>
+          <w:highlight w:val="green"/>
+        </w:rPr>
+        <w:br/>
+        <w:t xml:space="preserve">Create a class called Dog with an overloaded </w:t>
+      </w:r>
+      <w:proofErr w:type="gramStart"/>
+      <w:r>
+        <w:rPr>
+          <w:highlight w:val="green"/>
+        </w:rPr>
+        <w:t>bark(</w:t>
+      </w:r>
+      <w:proofErr w:type="gramEnd"/>
+      <w:r>
+        <w:rPr>
+          <w:highlight w:val="green"/>
+        </w:rPr>
+        <w:t xml:space="preserve"> ) method. This method should be overloaded based on various primitive data types, and print different types of barking, howling, etc., depending on which overloaded version is called. Write a </w:t>
+      </w:r>
+      <w:proofErr w:type="gramStart"/>
+      <w:r>
+        <w:rPr>
+          <w:highlight w:val="green"/>
+        </w:rPr>
+        <w:t>main(</w:t>
+      </w:r>
+      <w:proofErr w:type="gramEnd"/>
+      <w:r>
+        <w:rPr>
+          <w:highlight w:val="green"/>
+        </w:rPr>
+        <w:t xml:space="preserve"> ) that calls all the different versions.</w:t>
+      </w:r>
+    </w:p>
+    <w:p>
+      <w:pPr>
+        <w:pStyle w:val="ListParagraph"/>
+        <w:numPr>
+          <w:ilvl w:val="0"/>
+          <w:numId w:val="6"/>
+        </w:numPr>
+      </w:pPr>
+      <w:r>
+        <w:t>Demonstrate private and public keywords.</w:t>
+      </w:r>
+    </w:p>
+    <w:p>
+      <w:pPr>
+        <w:pStyle w:val="ListParagraph"/>
+        <w:numPr>
+          <w:ilvl w:val="0"/>
+          <w:numId w:val="6"/>
+        </w:numPr>
+        <w:rPr>
+          <w:highlight w:val="green"/>
+        </w:rPr>
+      </w:pPr>
+      <w:r>
+        <w:rPr>
+          <w:highlight w:val="green"/>
+        </w:rPr>
+        <w:t>Use constructors to initialize instance variables. [</w:t>
+      </w:r>
+      <w:r>
+        <w:rPr>
+          <w:highlight w:val="green"/>
+        </w:rPr>
+        <w:t>S23</w:t>
+      </w:r>
+      <w:r>
+        <w:rPr>
+          <w:highlight w:val="green"/>
+        </w:rPr>
+        <w:t>]</w:t>
+      </w:r>
+    </w:p>
+    <w:p>
+      <w:pPr>
+        <w:pStyle w:val="ListParagraph"/>
+        <w:numPr>
+          <w:ilvl w:val="0"/>
+          <w:numId w:val="6"/>
+        </w:numPr>
+      </w:pPr>
+      <w:r>
+        <w:t xml:space="preserve">Constructor overloading </w:t>
+      </w:r>
+      <w:r>
+        <w:t xml:space="preserve">and method overloading </w:t>
+      </w:r>
+      <w:r>
+        <w:t>demonstration. [</w:t>
+      </w:r>
+      <w:r>
+        <w:rPr>
+          <w:highlight w:val="yellow"/>
+        </w:rPr>
+        <w:t>S24</w:t>
+      </w:r>
+      <w:r>
+        <w:t>]</w:t>
+      </w:r>
+    </w:p>
+    <w:p>
+      <w:pPr>
+        <w:pStyle w:val="ListParagraph"/>
+        <w:numPr>
+          <w:ilvl w:val="0"/>
+          <w:numId w:val="6"/>
+        </w:numPr>
+        <w:rPr>
+          <w:highlight w:val="green"/>
+        </w:rPr>
+      </w:pPr>
+      <w:r>
+        <w:rPr>
+          <w:highlight w:val="green"/>
+        </w:rPr>
+        <w:t>Using this keyword for accessing the instance variables.</w:t>
+      </w:r>
+      <w:r>
+        <w:rPr>
+          <w:highlight w:val="green"/>
+        </w:rPr>
+        <w:t xml:space="preserve"> (Instance Variable Hiding).</w:t>
+      </w:r>
+      <w:r>
+        <w:rPr>
+          <w:highlight w:val="green"/>
+        </w:rPr>
+        <w:t xml:space="preserve"> [</w:t>
+      </w:r>
+      <w:r>
+        <w:rPr>
+          <w:highlight w:val="green"/>
+        </w:rPr>
+        <w:t>S25</w:t>
+      </w:r>
+      <w:r>
+        <w:rPr>
+          <w:highlight w:val="green"/>
+        </w:rPr>
+        <w:t>]</w:t>
+      </w:r>
+    </w:p>
+    <w:p>
+      <w:pPr>
+        <w:pStyle w:val="ListParagraph"/>
+        <w:numPr>
+          <w:ilvl w:val="0"/>
+          <w:numId w:val="6"/>
+        </w:numPr>
+        <w:rPr>
+          <w:highlight w:val="green"/>
+        </w:rPr>
+      </w:pPr>
+      <w:r>
+        <w:rPr>
+          <w:highlight w:val="green"/>
+        </w:rPr>
+        <w:t>Using this with a Constructor</w:t>
+      </w:r>
+      <w:r>
+        <w:rPr>
+          <w:highlight w:val="green"/>
+        </w:rPr>
+        <w:t>.</w:t>
+      </w:r>
+      <w:r>
+        <w:rPr>
+          <w:highlight w:val="green"/>
+        </w:rPr>
         <w:t xml:space="preserve"> </w:t>
       </w:r>
       <w:r>
         <w:rPr>
           <w:highlight w:val="green"/>
         </w:rPr>
+        <w:t xml:space="preserve">(Calling constructors from constructors) </w:t>
+      </w:r>
+      <w:r>
+        <w:rPr>
+          <w:highlight w:val="green"/>
+        </w:rPr>
         <w:t>[</w:t>
       </w:r>
       <w:r>
         <w:rPr>
           <w:highlight w:val="green"/>
         </w:rPr>
-        <w:t>S12</w:t>
-      </w:r>
-      <w:r>
+        <w:t>S26</w:t>
+      </w:r>
+      <w:r>
+        <w:rPr>
+          <w:highlight w:val="green"/>
+        </w:rPr>
         <w:t>]</w:t>
       </w:r>
     </w:p>
@@ -3002,543 +3594,12 @@
         </w:numPr>
       </w:pPr>
       <w:r>
-        <w:rPr>
-          <w:highlight w:val="green"/>
-        </w:rPr>
-        <w:t>Print an array in reverse direction.</w:t>
-      </w:r>
-      <w:r>
-        <w:rPr>
-          <w:highlight w:val="green"/>
-        </w:rPr>
-        <w:t>[</w:t>
-      </w:r>
-      <w:r>
-        <w:rPr>
-          <w:highlight w:val="green"/>
-        </w:rPr>
-        <w:t>S13</w:t>
-      </w:r>
-      <w:r>
-        <w:t>]</w:t>
-      </w:r>
-    </w:p>
-    <w:p>
-      <w:pPr>
-        <w:pStyle w:val="ListParagraph"/>
-        <w:numPr>
-          <w:ilvl w:val="0"/>
-          <w:numId w:val="6"/>
-        </w:numPr>
-        <w:rPr>
-          <w:highlight w:val="green"/>
-        </w:rPr>
-      </w:pPr>
-      <w:r>
-        <w:rPr>
-          <w:highlight w:val="green"/>
-        </w:rPr>
-        <w:t>M</w:t>
-      </w:r>
-      <w:r>
-        <w:rPr>
-          <w:highlight w:val="green"/>
-        </w:rPr>
-        <w:t xml:space="preserve">erge two arrays </w:t>
-      </w:r>
-      <w:r>
-        <w:rPr>
-          <w:highlight w:val="green"/>
-        </w:rPr>
-        <w:t>alternatively</w:t>
-      </w:r>
-      <w:r>
-        <w:rPr>
-          <w:highlight w:val="green"/>
-        </w:rPr>
-        <w:t>.</w:t>
-      </w:r>
-      <w:r>
-        <w:rPr>
-          <w:highlight w:val="green"/>
-        </w:rPr>
-        <w:t xml:space="preserve"> Arrays lengths may not be same. </w:t>
-      </w:r>
-      <w:r>
-        <w:rPr>
-          <w:highlight w:val="green"/>
-        </w:rPr>
-        <w:t>[</w:t>
-      </w:r>
-      <w:r>
-        <w:rPr>
-          <w:highlight w:val="green"/>
-        </w:rPr>
-        <w:t>S14</w:t>
-      </w:r>
-      <w:r>
-        <w:rPr>
-          <w:highlight w:val="green"/>
-        </w:rPr>
-        <w:t>]</w:t>
-      </w:r>
-    </w:p>
-    <w:p>
-      <w:pPr>
-        <w:pStyle w:val="ListParagraph"/>
-        <w:numPr>
-          <w:ilvl w:val="0"/>
-          <w:numId w:val="6"/>
-        </w:numPr>
-      </w:pPr>
-      <w:r>
-        <w:t xml:space="preserve">Matrix </w:t>
-      </w:r>
-      <w:r>
-        <w:t>addition, subtraction, transpose</w:t>
-      </w:r>
-      <w:r>
-        <w:t>.</w:t>
-      </w:r>
-      <w:r>
-        <w:t>[</w:t>
-      </w:r>
-      <w:r>
-        <w:rPr>
-          <w:highlight w:val="yellow"/>
-        </w:rPr>
-        <w:t>S15</w:t>
-      </w:r>
-      <w:r>
-        <w:t>]</w:t>
-      </w:r>
-    </w:p>
-    <w:p>
-      <w:pPr>
-        <w:pStyle w:val="ListParagraph"/>
-        <w:numPr>
-          <w:ilvl w:val="0"/>
-          <w:numId w:val="6"/>
-        </w:numPr>
-      </w:pPr>
-      <w:r>
-        <w:t>Matrix multiplication</w:t>
-      </w:r>
-      <w:r>
-        <w:t>.</w:t>
-      </w:r>
-      <w:r>
-        <w:t>[</w:t>
-      </w:r>
-      <w:r>
-        <w:rPr>
-          <w:highlight w:val="cyan"/>
-        </w:rPr>
-        <w:t>M1</w:t>
-      </w:r>
-      <w:r>
-        <w:t>]</w:t>
-      </w:r>
-    </w:p>
-    <w:p>
-      <w:pPr>
-        <w:pStyle w:val="ListParagraph"/>
-        <w:numPr>
-          <w:ilvl w:val="0"/>
-          <w:numId w:val="6"/>
-        </w:numPr>
-      </w:pPr>
-      <w:r>
-        <w:t>Pascal triangle computation and printing the same.</w:t>
-      </w:r>
-      <w:r>
-        <w:t>[</w:t>
-      </w:r>
-      <w:r>
-        <w:rPr>
-          <w:highlight w:val="cyan"/>
-        </w:rPr>
-        <w:t>M2</w:t>
-      </w:r>
-      <w:r>
-        <w:t>]</w:t>
-      </w:r>
-    </w:p>
-    <w:p>
-      <w:pPr>
-        <w:pStyle w:val="ListParagraph"/>
-        <w:numPr>
-          <w:ilvl w:val="0"/>
-          <w:numId w:val="6"/>
-        </w:numPr>
-      </w:pPr>
-      <w:r>
-        <w:t>Demonstrate strings</w:t>
-      </w:r>
-      <w:r>
-        <w:t xml:space="preserve">. (Use </w:t>
-      </w:r>
-      <w:r>
-        <w:t xml:space="preserve">most of </w:t>
-      </w:r>
-      <w:proofErr w:type="spellStart"/>
-      <w:r>
-        <w:t>java.lang.String</w:t>
-      </w:r>
-      <w:proofErr w:type="spellEnd"/>
-      <w:r>
-        <w:t xml:space="preserve"> methods)</w:t>
-      </w:r>
-      <w:r>
-        <w:t xml:space="preserve"> [</w:t>
-      </w:r>
-      <w:r>
-        <w:rPr>
-          <w:highlight w:val="yellow"/>
-        </w:rPr>
-        <w:t>S16</w:t>
-      </w:r>
-      <w:r>
-        <w:t>]</w:t>
-      </w:r>
-    </w:p>
-    <w:p>
-      <w:pPr>
-        <w:pStyle w:val="ListParagraph"/>
-        <w:numPr>
-          <w:ilvl w:val="0"/>
-          <w:numId w:val="6"/>
-        </w:numPr>
-      </w:pPr>
-      <w:r>
-        <w:t>Reverse of a string.</w:t>
-      </w:r>
-      <w:r>
-        <w:t>[</w:t>
-      </w:r>
-      <w:r>
-        <w:rPr>
-          <w:highlight w:val="yellow"/>
-        </w:rPr>
-        <w:t>S17</w:t>
-      </w:r>
-      <w:r>
-        <w:t>]</w:t>
-      </w:r>
-    </w:p>
-    <w:p>
-      <w:pPr>
-        <w:pStyle w:val="ListParagraph"/>
-        <w:numPr>
-          <w:ilvl w:val="0"/>
-          <w:numId w:val="6"/>
-        </w:numPr>
-      </w:pPr>
-      <w:r>
-        <w:t>Palindrome check.</w:t>
-      </w:r>
-      <w:r>
-        <w:t xml:space="preserve"> [</w:t>
-      </w:r>
-      <w:r>
-        <w:rPr>
-          <w:highlight w:val="yellow"/>
-        </w:rPr>
-        <w:t>S18</w:t>
-      </w:r>
-      <w:r>
-        <w:t>]</w:t>
-      </w:r>
-    </w:p>
-    <w:p>
-      <w:pPr>
-        <w:pStyle w:val="ListParagraph"/>
-        <w:numPr>
-          <w:ilvl w:val="0"/>
-          <w:numId w:val="6"/>
-        </w:numPr>
-      </w:pPr>
-      <w:r>
-        <w:t>Use switch with strings (JAVA SE 7)</w:t>
-      </w:r>
-      <w:r>
-        <w:t xml:space="preserve"> [</w:t>
-      </w:r>
-      <w:r>
-        <w:rPr>
-          <w:highlight w:val="yellow"/>
-        </w:rPr>
-        <w:t>S19</w:t>
-      </w:r>
-      <w:r>
-        <w:t>]</w:t>
-      </w:r>
-    </w:p>
-    <w:p>
-      <w:pPr>
-        <w:pStyle w:val="ListParagraph"/>
-        <w:numPr>
-          <w:ilvl w:val="0"/>
-          <w:numId w:val="6"/>
-        </w:numPr>
-      </w:pPr>
-      <w:r>
-        <w:t xml:space="preserve">Demonstrate </w:t>
-      </w:r>
-      <w:proofErr w:type="spellStart"/>
-      <w:r>
-        <w:t>StringBuffer</w:t>
-      </w:r>
-      <w:proofErr w:type="spellEnd"/>
-      <w:r>
-        <w:t xml:space="preserve"> and </w:t>
-      </w:r>
-      <w:proofErr w:type="spellStart"/>
-      <w:r>
-        <w:t>StringBuilder</w:t>
-      </w:r>
-      <w:proofErr w:type="spellEnd"/>
-      <w:r>
-        <w:t xml:space="preserve"> [</w:t>
-      </w:r>
-      <w:r>
-        <w:rPr>
-          <w:highlight w:val="yellow"/>
-        </w:rPr>
-        <w:t>S20</w:t>
-      </w:r>
-      <w:r>
-        <w:t>]</w:t>
-      </w:r>
-    </w:p>
-    <w:p>
-      <w:pPr>
-        <w:pStyle w:val="ListParagraph"/>
-        <w:numPr>
-          <w:ilvl w:val="0"/>
-          <w:numId w:val="6"/>
-        </w:numPr>
-      </w:pPr>
-      <w:r>
-        <w:t xml:space="preserve">Conversion from primitives to String and vice versa. </w:t>
-      </w:r>
-      <w:r>
-        <w:t>[</w:t>
-      </w:r>
-      <w:r>
-        <w:rPr>
-          <w:highlight w:val="yellow"/>
-        </w:rPr>
-        <w:t>S21</w:t>
-      </w:r>
-      <w:r>
-        <w:t>]</w:t>
-      </w:r>
-    </w:p>
-    <w:p>
-      <w:pPr>
-        <w:pStyle w:val="Heading2"/>
-      </w:pPr>
-      <w:bookmarkStart w:id="6" w:name="_Toc416004294"/>
-      <w:r>
-        <w:t>Classes, Objects</w:t>
-      </w:r>
+        <w:t>Passing object refe</w:t>
+      </w:r>
+      <w:bookmarkStart w:id="6" w:name="_GoBack"/>
       <w:bookmarkEnd w:id="6"/>
-    </w:p>
-    <w:p>
-      <w:pPr>
-        <w:pStyle w:val="ListParagraph"/>
-        <w:numPr>
-          <w:ilvl w:val="0"/>
-          <w:numId w:val="6"/>
-        </w:numPr>
-      </w:pPr>
-      <w:r>
-        <w:t xml:space="preserve">Create a class to represent a </w:t>
-      </w:r>
-      <w:r>
-        <w:t>Dog</w:t>
-      </w:r>
-      <w:r>
-        <w:t>, instantiate it and call the methods in it. [</w:t>
-      </w:r>
-      <w:r>
-        <w:rPr>
-          <w:highlight w:val="yellow"/>
-        </w:rPr>
-        <w:t>S22</w:t>
-      </w:r>
-      <w:r>
-        <w:t>]</w:t>
-      </w:r>
-      <w:r>
-        <w:br/>
-      </w:r>
-      <w:r>
-        <w:t xml:space="preserve">Create a class called Dog with an overloaded </w:t>
-      </w:r>
-      <w:proofErr w:type="gramStart"/>
-      <w:r>
-        <w:t>bark(</w:t>
-      </w:r>
-      <w:proofErr w:type="gramEnd"/>
-      <w:r>
-        <w:t xml:space="preserve"> ) method. This method should be overloaded based on various primitive data types, and print different types of barking, howling, etc., depending on which overloaded version is called. Write a </w:t>
-      </w:r>
-      <w:proofErr w:type="gramStart"/>
-      <w:r>
-        <w:t>main(</w:t>
-      </w:r>
-      <w:proofErr w:type="gramEnd"/>
-      <w:r>
-        <w:t xml:space="preserve"> ) that calls all the different versions.</w:t>
-      </w:r>
-    </w:p>
-    <w:p>
-      <w:pPr>
-        <w:pStyle w:val="ListParagraph"/>
-        <w:numPr>
-          <w:ilvl w:val="0"/>
-          <w:numId w:val="6"/>
-        </w:numPr>
-      </w:pPr>
-      <w:r>
-        <w:t>Demonstrate private and public keywords.</w:t>
-      </w:r>
-    </w:p>
-    <w:p>
-      <w:pPr>
-        <w:pStyle w:val="ListParagraph"/>
-        <w:numPr>
-          <w:ilvl w:val="0"/>
-          <w:numId w:val="6"/>
-        </w:numPr>
-      </w:pPr>
-      <w:r>
-        <w:t>Use constructors to initialize instance variables. [</w:t>
-      </w:r>
-      <w:r>
-        <w:rPr>
-          <w:highlight w:val="yellow"/>
-        </w:rPr>
-        <w:t>S23</w:t>
-      </w:r>
-      <w:r>
-        <w:t>]</w:t>
-      </w:r>
-    </w:p>
-    <w:p>
-      <w:pPr>
-        <w:pStyle w:val="ListParagraph"/>
-        <w:numPr>
-          <w:ilvl w:val="0"/>
-          <w:numId w:val="6"/>
-        </w:numPr>
-      </w:pPr>
-      <w:r>
-        <w:t xml:space="preserve">Constructor overloading </w:t>
-      </w:r>
-      <w:r>
-        <w:t xml:space="preserve">and method overloading </w:t>
-      </w:r>
-      <w:r>
-        <w:t>demonstration. [</w:t>
-      </w:r>
-      <w:r>
-        <w:rPr>
-          <w:highlight w:val="yellow"/>
-        </w:rPr>
-        <w:t>S24</w:t>
-      </w:r>
-      <w:r>
-        <w:t>]</w:t>
-      </w:r>
-    </w:p>
-    <w:p>
-      <w:pPr>
-        <w:pStyle w:val="ListParagraph"/>
-        <w:numPr>
-          <w:ilvl w:val="0"/>
-          <w:numId w:val="6"/>
-        </w:numPr>
-      </w:pPr>
-      <w:r>
-        <w:t>Using this keyword for accessing the instance variables.</w:t>
-      </w:r>
-      <w:r>
-        <w:t xml:space="preserve"> (</w:t>
-      </w:r>
-      <w:r>
-        <w:t>Instance Variable Hiding</w:t>
-      </w:r>
-      <w:r>
-        <w:t>).</w:t>
-      </w:r>
-      <w:r>
-        <w:t xml:space="preserve"> [</w:t>
-      </w:r>
-      <w:r>
-        <w:rPr>
-          <w:highlight w:val="yellow"/>
-        </w:rPr>
-        <w:t>S25</w:t>
-      </w:r>
-      <w:r>
-        <w:t>]</w:t>
-      </w:r>
-    </w:p>
-    <w:p>
-      <w:pPr>
-        <w:pStyle w:val="ListParagraph"/>
-        <w:numPr>
-          <w:ilvl w:val="0"/>
-          <w:numId w:val="6"/>
-        </w:numPr>
-      </w:pPr>
-      <w:r>
-        <w:t>Using this with a Constructor</w:t>
-      </w:r>
-      <w:r>
-        <w:t>.</w:t>
-      </w:r>
-      <w:r>
-        <w:t xml:space="preserve"> </w:t>
-      </w:r>
-      <w:r>
-        <w:t>(</w:t>
-      </w:r>
-      <w:r>
-        <w:t>Calling constructors from constructors</w:t>
-      </w:r>
-      <w:r>
-        <w:t>)</w:t>
-      </w:r>
-      <w:r>
-        <w:t xml:space="preserve"> </w:t>
-      </w:r>
-      <w:r>
-        <w:t>[</w:t>
-      </w:r>
-      <w:r>
-        <w:rPr>
-          <w:highlight w:val="yellow"/>
-        </w:rPr>
-        <w:t>S26</w:t>
-      </w:r>
-      <w:r>
-        <w:t>]</w:t>
-      </w:r>
-    </w:p>
-    <w:p>
-      <w:pPr>
-        <w:pStyle w:val="ListParagraph"/>
-        <w:numPr>
-          <w:ilvl w:val="0"/>
-          <w:numId w:val="6"/>
-        </w:numPr>
-      </w:pPr>
-      <w:r>
-        <w:t>Passing object references to methods [</w:t>
+      <w:r>
+        <w:t>rences to methods [</w:t>
       </w:r>
       <w:r>
         <w:rPr>
@@ -5844,7 +5905,7 @@
           <v:shape id="_x0000_i1025" type="#_x0000_t75" style="width:425.25pt;height:550.5pt" o:ole="">
             <v:imagedata r:id="rId7" o:title=""/>
           </v:shape>
-          <o:OLEObject Type="Embed" ProgID="AcroExch.Document.11" ShapeID="_x0000_i1025" DrawAspect="Content" ObjectID="_1554628108" r:id="rId8"/>
+          <o:OLEObject Type="Embed" ProgID="AcroExch.Document.11" ShapeID="_x0000_i1025" DrawAspect="Content" ObjectID="_1554809124" r:id="rId8"/>
         </w:object>
       </w:r>
     </w:p>
@@ -10153,7 +10214,7 @@
 </file>
 
 <file path=customXml/itemProps2.xml><?xml version="1.0" encoding="utf-8"?>
-<ds:datastoreItem xmlns:ds="http://schemas.openxmlformats.org/officeDocument/2006/customXml" ds:itemID="{3841943B-7BBC-479B-8E52-DE45D8FED462}">
+<ds:datastoreItem xmlns:ds="http://schemas.openxmlformats.org/officeDocument/2006/customXml" ds:itemID="{DD45BA99-94C5-43D8-B2F2-5F154F521729}">
   <ds:schemaRefs>
     <ds:schemaRef ds:uri="http://schemas.openxmlformats.org/officeDocument/2006/bibliography"/>
   </ds:schemaRefs>

</xml_diff>